<commit_message>
Anwendungshandbuch 1.6 zu 1.6.2 beigefügt
git-svn-id: svn://localhost/Transferprojekt@73 d8cf526a-ed47-ab48-8470-8a9acf7b5d78
</commit_message>
<xml_diff>
--- a/csv2siard/Anwendungshandbuch_v1.6.docx
+++ b/csv2siard/Anwendungshandbuch_v1.6.docx
@@ -946,24 +946,11 @@
         <w:t>i</w:t>
       </w:r>
       <w:r>
-        <w:t xml:space="preserve">lenstruktur </w:t>
-      </w:r>
-      <w:proofErr w:type="spellStart"/>
-      <w:r>
-        <w:t>etc.</w:t>
-      </w:r>
-      <w:r>
-        <w:t>vereinheitlicht</w:t>
-      </w:r>
-      <w:proofErr w:type="spellEnd"/>
-      <w:r>
-        <w:t xml:space="preserve"> ; drittens steht mit </w:t>
-      </w:r>
-      <w:proofErr w:type="spellStart"/>
-      <w:r>
-        <w:t>SiardEdit</w:t>
-      </w:r>
-      <w:proofErr w:type="spellEnd"/>
+        <w:t>lenstruktur etc.</w:t>
+      </w:r>
+      <w:r>
+        <w:t>vereinheitlicht ; drittens steht mit SiardEdit</w:t>
+      </w:r>
       <w:r>
         <w:rPr>
           <w:rStyle w:val="Funotenzeichen"/>
@@ -1043,15 +1030,7 @@
         <w:t>-</w:t>
       </w:r>
       <w:r>
-        <w:t xml:space="preserve">Datenmodell. Das Datenmodell basiert auf dem Apache </w:t>
-      </w:r>
-      <w:proofErr w:type="spellStart"/>
-      <w:r>
-        <w:t>Torque</w:t>
-      </w:r>
-      <w:proofErr w:type="spellEnd"/>
-      <w:r>
-        <w:t xml:space="preserve"> 4.0 Standard</w:t>
+        <w:t>Datenmodell. Das Datenmodell basiert auf dem Apache Torque 4.0 Standard</w:t>
       </w:r>
       <w:r>
         <w:rPr>
@@ -1072,21 +1051,7 @@
         <w:rPr>
           <w:i/>
         </w:rPr>
-        <w:t>(</w:t>
-      </w:r>
-      <w:proofErr w:type="spellStart"/>
-      <w:r>
-        <w:rPr>
-          <w:i/>
-        </w:rPr>
-        <w:t>Constraints</w:t>
-      </w:r>
-      <w:proofErr w:type="spellEnd"/>
-      <w:r>
-        <w:rPr>
-          <w:i/>
-        </w:rPr>
-        <w:t xml:space="preserve">) </w:t>
+        <w:t xml:space="preserve">(Constraints) </w:t>
       </w:r>
       <w:r>
         <w:t>erzeugt. Das Datenmodell kann aber anschliessend manuell bearbeitet und mit zusätzlichen Datenbankinformationen aus externen Quellen (Relationale Beziehungen, Feldeinschränkungen etc.</w:t>
@@ -1152,41 +1117,17 @@
         <w:rPr>
           <w:i/>
         </w:rPr>
-        <w:t>Unique-</w:t>
-      </w:r>
-      <w:proofErr w:type="spellStart"/>
+        <w:t>Unique-Constraints</w:t>
+      </w:r>
+      <w:r>
+        <w:t xml:space="preserve"> und </w:t>
+      </w:r>
       <w:r>
         <w:rPr>
           <w:i/>
         </w:rPr>
-        <w:t>Constraints</w:t>
-      </w:r>
-      <w:proofErr w:type="spellEnd"/>
-      <w:r>
-        <w:t xml:space="preserve"> und </w:t>
-      </w:r>
-      <w:proofErr w:type="spellStart"/>
-      <w:r>
-        <w:rPr>
-          <w:i/>
-        </w:rPr>
-        <w:t>Foreign</w:t>
-      </w:r>
-      <w:proofErr w:type="spellEnd"/>
-      <w:r>
-        <w:rPr>
-          <w:i/>
-        </w:rPr>
-        <w:t xml:space="preserve"> Key </w:t>
-      </w:r>
-      <w:proofErr w:type="spellStart"/>
-      <w:r>
-        <w:rPr>
-          <w:i/>
-        </w:rPr>
-        <w:t>Constraints</w:t>
-      </w:r>
-      <w:proofErr w:type="spellEnd"/>
+        <w:t>Foreign Key Constraints</w:t>
+      </w:r>
       <w:r>
         <w:t>.</w:t>
       </w:r>
@@ -1246,7 +1187,67 @@
         <w:t xml:space="preserve">Testdatensammlung </w:t>
       </w:r>
       <w:r>
-        <w:t xml:space="preserve">von CSV-Dateien </w:t>
+        <w:t>von CSV-Dateien</w:t>
+      </w:r>
+      <w:r>
+        <w:t xml:space="preserve"> im Ordner</w:t>
+      </w:r>
+      <w:r>
+        <w:t xml:space="preserve"> </w:t>
+      </w:r>
+      <w:r>
+        <w:rPr>
+          <w:rFonts w:ascii="Courier New" w:hAnsi="Courier New" w:cs="Courier New"/>
+          <w:b/>
+          <w:i/>
+        </w:rPr>
+        <w:t>csvdata</w:t>
+      </w:r>
+      <w:r>
+        <w:t xml:space="preserve"> und als Zweites eine Tes</w:t>
+      </w:r>
+      <w:r>
+        <w:t>t</w:t>
+      </w:r>
+      <w:r>
+        <w:t>sammlung zur Veranschaulichung von unterschiedlichen Datenfeldern mit dem Date</w:t>
+      </w:r>
+      <w:r>
+        <w:t>n</w:t>
+      </w:r>
+      <w:r>
+        <w:t xml:space="preserve">modell </w:t>
+      </w:r>
+      <w:r>
+        <w:rPr>
+          <w:rFonts w:ascii="Courier New" w:hAnsi="Courier New" w:cs="Courier New"/>
+          <w:b/>
+          <w:i/>
+        </w:rPr>
+        <w:t>datatype-model.xml</w:t>
+      </w:r>
+      <w:r>
+        <w:t xml:space="preserve"> und den Dateien in </w:t>
+      </w:r>
+      <w:r>
+        <w:rPr>
+          <w:rFonts w:ascii="Courier New" w:hAnsi="Courier New" w:cs="Courier New"/>
+          <w:b/>
+          <w:i/>
+        </w:rPr>
+        <w:t>csvtest</w:t>
+      </w:r>
+      <w:r>
+        <w:rPr>
+          <w:rStyle w:val="Funotenzeichen"/>
+          <w:rFonts w:cs="Courier New"/>
+          <w:b/>
+          <w:i/>
+        </w:rPr>
+        <w:footnoteReference w:id="6"/>
+      </w:r>
+      <w:r>
+        <w:t xml:space="preserve"> </w:t>
       </w:r>
       <w:r>
         <w:t>beigelegt</w:t>
@@ -1263,21 +1264,16 @@
         <w:t>s</w:t>
       </w:r>
       <w:r>
-        <w:t xml:space="preserve">führbare Programm ist mit </w:t>
-      </w:r>
-      <w:proofErr w:type="spellStart"/>
-      <w:r>
-        <w:t>B</w:t>
+        <w:t>führbare Programm ist mit B</w:t>
       </w:r>
       <w:r>
         <w:t>amcompile</w:t>
       </w:r>
-      <w:proofErr w:type="spellEnd"/>
       <w:r>
         <w:rPr>
           <w:rStyle w:val="Funotenzeichen"/>
         </w:rPr>
-        <w:footnoteReference w:id="6"/>
+        <w:footnoteReference w:id="7"/>
       </w:r>
       <w:r>
         <w:t xml:space="preserve"> kompiliert.</w:t>
@@ -1600,28 +1596,20 @@
               <w:rPr>
                 <w:color w:val="000000"/>
               </w:rPr>
-              <w:t xml:space="preserve"> </w:t>
-            </w:r>
-            <w:proofErr w:type="spellStart"/>
+              <w:t xml:space="preserve"> ent</w:t>
+            </w:r>
             <w:r>
               <w:rPr>
                 <w:color w:val="000000"/>
               </w:rPr>
-              <w:t>ent</w:t>
+              <w:t>pac</w:t>
             </w:r>
             <w:r>
               <w:rPr>
                 <w:color w:val="000000"/>
               </w:rPr>
-              <w:t>pac</w:t>
-            </w:r>
-            <w:r>
-              <w:rPr>
-                <w:color w:val="000000"/>
-              </w:rPr>
               <w:t>ken</w:t>
             </w:r>
-            <w:proofErr w:type="spellEnd"/>
             <w:r>
               <w:t>.</w:t>
             </w:r>
@@ -1928,15 +1916,7 @@
               <w:t>f</w:t>
             </w:r>
             <w:r>
-              <w:t xml:space="preserve">enster </w:t>
-            </w:r>
-            <w:proofErr w:type="spellStart"/>
-            <w:r>
-              <w:t>öffen</w:t>
-            </w:r>
-            <w:proofErr w:type="spellEnd"/>
-            <w:r>
-              <w:t>:</w:t>
+              <w:t>enster öffen:</w:t>
             </w:r>
           </w:p>
           <w:p>
@@ -2309,23 +2289,7 @@
               <w:t xml:space="preserve">starten </w:t>
             </w:r>
             <w:r>
-              <w:t xml:space="preserve">und </w:t>
-            </w:r>
-            <w:proofErr w:type="spellStart"/>
-            <w:r>
-              <w:t>Usage</w:t>
-            </w:r>
-            <w:proofErr w:type="spellEnd"/>
-            <w:r>
-              <w:t xml:space="preserve"> / </w:t>
-            </w:r>
-            <w:proofErr w:type="spellStart"/>
-            <w:r>
-              <w:t>Help</w:t>
-            </w:r>
-            <w:proofErr w:type="spellEnd"/>
-            <w:r>
-              <w:t xml:space="preserve"> / Version anzeigen lassen.</w:t>
+              <w:t>und Usage / Help / Version anzeigen lassen.</w:t>
             </w:r>
             <w:r>
               <w:br/>
@@ -2486,107 +2450,7 @@
                 <w:sz w:val="20"/>
                 <w:szCs w:val="20"/>
               </w:rPr>
-              <w:t xml:space="preserve">       </w:t>
-            </w:r>
-            <w:proofErr w:type="spellStart"/>
-            <w:r>
-              <w:rPr>
-                <w:rFonts w:ascii="Courier New" w:hAnsi="Courier New" w:cs="Courier New"/>
-                <w:b/>
-                <w:sz w:val="20"/>
-                <w:szCs w:val="20"/>
-              </w:rPr>
-              <w:t>Usage</w:t>
-            </w:r>
-            <w:proofErr w:type="spellEnd"/>
-            <w:r>
-              <w:rPr>
-                <w:rFonts w:ascii="Courier New" w:hAnsi="Courier New" w:cs="Courier New"/>
-                <w:b/>
-                <w:sz w:val="20"/>
-                <w:szCs w:val="20"/>
-              </w:rPr>
-              <w:t xml:space="preserve"> :: csv2siard.exe </w:t>
-            </w:r>
-            <w:proofErr w:type="spellStart"/>
-            <w:r>
-              <w:rPr>
-                <w:rFonts w:ascii="Courier New" w:hAnsi="Courier New" w:cs="Courier New"/>
-                <w:b/>
-                <w:sz w:val="20"/>
-                <w:szCs w:val="20"/>
-              </w:rPr>
-              <w:t>database</w:t>
-            </w:r>
-            <w:proofErr w:type="spellEnd"/>
-            <w:r>
-              <w:rPr>
-                <w:rFonts w:ascii="Courier New" w:hAnsi="Courier New" w:cs="Courier New"/>
-                <w:b/>
-                <w:sz w:val="20"/>
-                <w:szCs w:val="20"/>
-              </w:rPr>
-              <w:t xml:space="preserve"> </w:t>
-            </w:r>
-            <w:proofErr w:type="spellStart"/>
-            <w:r>
-              <w:rPr>
-                <w:rFonts w:ascii="Courier New" w:hAnsi="Courier New" w:cs="Courier New"/>
-                <w:b/>
-                <w:sz w:val="20"/>
-                <w:szCs w:val="20"/>
-              </w:rPr>
-              <w:t>csvpath</w:t>
-            </w:r>
-            <w:proofErr w:type="spellEnd"/>
-            <w:r>
-              <w:rPr>
-                <w:rFonts w:ascii="Courier New" w:hAnsi="Courier New" w:cs="Courier New"/>
-                <w:b/>
-                <w:sz w:val="20"/>
-                <w:szCs w:val="20"/>
-              </w:rPr>
-              <w:t xml:space="preserve"> </w:t>
-            </w:r>
-            <w:proofErr w:type="spellStart"/>
-            <w:r>
-              <w:rPr>
-                <w:rFonts w:ascii="Courier New" w:hAnsi="Courier New" w:cs="Courier New"/>
-                <w:b/>
-                <w:sz w:val="20"/>
-                <w:szCs w:val="20"/>
-              </w:rPr>
-              <w:t>siardfile</w:t>
-            </w:r>
-            <w:proofErr w:type="spellEnd"/>
-            <w:r>
-              <w:rPr>
-                <w:rFonts w:ascii="Courier New" w:hAnsi="Courier New" w:cs="Courier New"/>
-                <w:b/>
-                <w:sz w:val="20"/>
-                <w:szCs w:val="20"/>
-              </w:rPr>
-              <w:t xml:space="preserve"> [</w:t>
-            </w:r>
-            <w:proofErr w:type="spellStart"/>
-            <w:r>
-              <w:rPr>
-                <w:rFonts w:ascii="Courier New" w:hAnsi="Courier New" w:cs="Courier New"/>
-                <w:b/>
-                <w:sz w:val="20"/>
-                <w:szCs w:val="20"/>
-              </w:rPr>
-              <w:t>prefs</w:t>
-            </w:r>
-            <w:proofErr w:type="spellEnd"/>
-            <w:r>
-              <w:rPr>
-                <w:rFonts w:ascii="Courier New" w:hAnsi="Courier New" w:cs="Courier New"/>
-                <w:b/>
-                <w:sz w:val="20"/>
-                <w:szCs w:val="20"/>
-              </w:rPr>
-              <w:t>]</w:t>
+              <w:t xml:space="preserve">       Usage :: csv2siard.exe database csvpath siardfile [prefs]</w:t>
             </w:r>
           </w:p>
           <w:p>
@@ -2680,51 +2544,7 @@
                 <w:szCs w:val="20"/>
                 <w:lang w:val="en-US"/>
               </w:rPr>
-              <w:t xml:space="preserve">     </w:t>
-            </w:r>
-            <w:proofErr w:type="spellStart"/>
-            <w:r>
-              <w:rPr>
-                <w:rFonts w:ascii="Courier New" w:hAnsi="Courier New" w:cs="Courier New"/>
-                <w:b/>
-                <w:sz w:val="20"/>
-                <w:szCs w:val="20"/>
-                <w:lang w:val="en-US"/>
-              </w:rPr>
-              <w:t>csvpath</w:t>
-            </w:r>
-            <w:proofErr w:type="spellEnd"/>
-            <w:r>
-              <w:rPr>
-                <w:rFonts w:ascii="Courier New" w:hAnsi="Courier New" w:cs="Courier New"/>
-                <w:b/>
-                <w:sz w:val="20"/>
-                <w:szCs w:val="20"/>
-                <w:lang w:val="en-US"/>
-              </w:rPr>
-              <w:t xml:space="preserve"> :: path where to find the </w:t>
-            </w:r>
-            <w:proofErr w:type="spellStart"/>
-            <w:r>
-              <w:rPr>
-                <w:rFonts w:ascii="Courier New" w:hAnsi="Courier New" w:cs="Courier New"/>
-                <w:b/>
-                <w:sz w:val="20"/>
-                <w:szCs w:val="20"/>
-                <w:lang w:val="en-US"/>
-              </w:rPr>
-              <w:t>csv</w:t>
-            </w:r>
-            <w:proofErr w:type="spellEnd"/>
-            <w:r>
-              <w:rPr>
-                <w:rFonts w:ascii="Courier New" w:hAnsi="Courier New" w:cs="Courier New"/>
-                <w:b/>
-                <w:sz w:val="20"/>
-                <w:szCs w:val="20"/>
-                <w:lang w:val="en-US"/>
-              </w:rPr>
-              <w:t xml:space="preserve"> files</w:t>
+              <w:t xml:space="preserve">     csvpath :: path where to find the csv files</w:t>
             </w:r>
           </w:p>
           <w:p>
@@ -2749,29 +2569,7 @@
                 <w:szCs w:val="20"/>
                 <w:lang w:val="en-US"/>
               </w:rPr>
-              <w:t xml:space="preserve">   </w:t>
-            </w:r>
-            <w:proofErr w:type="spellStart"/>
-            <w:r>
-              <w:rPr>
-                <w:rFonts w:ascii="Courier New" w:hAnsi="Courier New" w:cs="Courier New"/>
-                <w:b/>
-                <w:sz w:val="20"/>
-                <w:szCs w:val="20"/>
-                <w:lang w:val="en-US"/>
-              </w:rPr>
-              <w:t>siardfile</w:t>
-            </w:r>
-            <w:proofErr w:type="spellEnd"/>
-            <w:r>
-              <w:rPr>
-                <w:rFonts w:ascii="Courier New" w:hAnsi="Courier New" w:cs="Courier New"/>
-                <w:b/>
-                <w:sz w:val="20"/>
-                <w:szCs w:val="20"/>
-                <w:lang w:val="en-US"/>
-              </w:rPr>
-              <w:t xml:space="preserve"> :: SIARD file to be created</w:t>
+              <w:t xml:space="preserve">   siardfile :: SIARD file to be created</w:t>
             </w:r>
           </w:p>
           <w:p>
@@ -2796,51 +2594,7 @@
                 <w:szCs w:val="20"/>
                 <w:lang w:val="en-US"/>
               </w:rPr>
-              <w:t xml:space="preserve">       </w:t>
-            </w:r>
-            <w:proofErr w:type="spellStart"/>
-            <w:r>
-              <w:rPr>
-                <w:rFonts w:ascii="Courier New" w:hAnsi="Courier New" w:cs="Courier New"/>
-                <w:b/>
-                <w:sz w:val="20"/>
-                <w:szCs w:val="20"/>
-                <w:lang w:val="en-US"/>
-              </w:rPr>
-              <w:t>prefs</w:t>
-            </w:r>
-            <w:proofErr w:type="spellEnd"/>
-            <w:r>
-              <w:rPr>
-                <w:rFonts w:ascii="Courier New" w:hAnsi="Courier New" w:cs="Courier New"/>
-                <w:b/>
-                <w:sz w:val="20"/>
-                <w:szCs w:val="20"/>
-                <w:lang w:val="en-US"/>
-              </w:rPr>
-              <w:t xml:space="preserve"> :: configuration file (default </w:t>
-            </w:r>
-            <w:proofErr w:type="spellStart"/>
-            <w:r>
-              <w:rPr>
-                <w:rFonts w:ascii="Courier New" w:hAnsi="Courier New" w:cs="Courier New"/>
-                <w:b/>
-                <w:sz w:val="20"/>
-                <w:szCs w:val="20"/>
-                <w:lang w:val="en-US"/>
-              </w:rPr>
-              <w:t>preferences.prefs</w:t>
-            </w:r>
-            <w:proofErr w:type="spellEnd"/>
-            <w:r>
-              <w:rPr>
-                <w:rFonts w:ascii="Courier New" w:hAnsi="Courier New" w:cs="Courier New"/>
-                <w:b/>
-                <w:sz w:val="20"/>
-                <w:szCs w:val="20"/>
-                <w:lang w:val="en-US"/>
-              </w:rPr>
-              <w:t>)</w:t>
+              <w:t xml:space="preserve">       prefs :: configuration file (default preferences.prefs)</w:t>
             </w:r>
           </w:p>
           <w:p>
@@ -2881,7 +2635,6 @@
               </w:rPr>
               <w:t xml:space="preserve">     </w:t>
             </w:r>
-            <w:proofErr w:type="spellStart"/>
             <w:r>
               <w:rPr>
                 <w:rFonts w:ascii="Courier New" w:hAnsi="Courier New" w:cs="Courier New"/>
@@ -2889,17 +2642,7 @@
                 <w:sz w:val="20"/>
                 <w:szCs w:val="20"/>
               </w:rPr>
-              <w:t>version</w:t>
-            </w:r>
-            <w:proofErr w:type="spellEnd"/>
-            <w:r>
-              <w:rPr>
-                <w:rFonts w:ascii="Courier New" w:hAnsi="Courier New" w:cs="Courier New"/>
-                <w:b/>
-                <w:sz w:val="20"/>
-                <w:szCs w:val="20"/>
-              </w:rPr>
-              <w:t xml:space="preserve"> :: 1.</w:t>
+              <w:t>version :: 1.</w:t>
             </w:r>
             <w:r>
               <w:rPr>
@@ -3007,21 +2750,12 @@
                 <w:b/>
               </w:rPr>
             </w:pPr>
-            <w:proofErr w:type="spellStart"/>
             <w:r>
               <w:rPr>
                 <w:rFonts w:ascii="Courier New" w:hAnsi="Courier New" w:cs="Courier New"/>
                 <w:b/>
               </w:rPr>
-              <w:t>notepad</w:t>
-            </w:r>
-            <w:proofErr w:type="spellEnd"/>
-            <w:r>
-              <w:rPr>
-                <w:rFonts w:ascii="Courier New" w:hAnsi="Courier New" w:cs="Courier New"/>
-                <w:b/>
-              </w:rPr>
-              <w:t xml:space="preserve"> C:\Programme\csv2siard\bin\preference</w:t>
+              <w:t>notepad C:\Programme\csv2siard\bin\preference</w:t>
             </w:r>
             <w:r>
               <w:rPr>
@@ -3460,33 +3194,8 @@
                 <w:rFonts w:ascii="Courier New" w:hAnsi="Courier New" w:cs="Courier New"/>
                 <w:b/>
               </w:rPr>
-              <w:t xml:space="preserve">csv2siard.exe gv-model-v8.xml </w:t>
-            </w:r>
-            <w:proofErr w:type="spellStart"/>
-            <w:r>
-              <w:rPr>
-                <w:rFonts w:ascii="Courier New" w:hAnsi="Courier New" w:cs="Courier New"/>
-                <w:b/>
-              </w:rPr>
-              <w:t>csvdata</w:t>
-            </w:r>
-            <w:proofErr w:type="spellEnd"/>
-            <w:r>
-              <w:rPr>
-                <w:rFonts w:ascii="Courier New" w:hAnsi="Courier New" w:cs="Courier New"/>
-                <w:b/>
-              </w:rPr>
-              <w:t xml:space="preserve"> </w:t>
-            </w:r>
-            <w:proofErr w:type="spellStart"/>
-            <w:r>
-              <w:rPr>
-                <w:rFonts w:ascii="Courier New" w:hAnsi="Courier New" w:cs="Courier New"/>
-                <w:b/>
-              </w:rPr>
-              <w:t>new.siard</w:t>
-            </w:r>
-            <w:proofErr w:type="spellEnd"/>
+              <w:t>csv2siard.exe gv-model-v8.xml csvdata new.siard</w:t>
+            </w:r>
           </w:p>
           <w:p>
             <w:pPr>
@@ -3740,7 +3449,7 @@
               <w:rPr>
                 <w:rStyle w:val="Funotenzeichen"/>
               </w:rPr>
-              <w:footnoteReference w:id="7"/>
+              <w:footnoteReference w:id="8"/>
             </w:r>
             <w:r>
               <w:t xml:space="preserve"> Im Fehlerfall werden Spaltennamen autom</w:t>
@@ -3751,21 +3460,12 @@
             <w:r>
               <w:t xml:space="preserve">tisch in Namen vom Typ </w:t>
             </w:r>
-            <w:proofErr w:type="spellStart"/>
             <w:r>
               <w:rPr>
                 <w:rFonts w:ascii="Courier New" w:hAnsi="Courier New" w:cs="Courier New"/>
                 <w:b/>
               </w:rPr>
-              <w:t>column</w:t>
-            </w:r>
-            <w:proofErr w:type="spellEnd"/>
-            <w:r>
-              <w:rPr>
-                <w:rFonts w:ascii="Courier New" w:hAnsi="Courier New" w:cs="Courier New"/>
-                <w:b/>
-              </w:rPr>
-              <w:t>…</w:t>
+              <w:t>column…</w:t>
             </w:r>
             <w:r>
               <w:t xml:space="preserve"> konvertiert.</w:t>
@@ -3842,36 +3542,8 @@
                 <w:b/>
                 <w:lang w:val="it-CH"/>
               </w:rPr>
-              <w:t xml:space="preserve">in\csv2siard.exe NO_DB_MODEL </w:t>
-            </w:r>
-            <w:proofErr w:type="spellStart"/>
-            <w:r>
-              <w:rPr>
-                <w:rFonts w:ascii="Courier New" w:hAnsi="Courier New" w:cs="Courier New"/>
-                <w:b/>
-                <w:lang w:val="it-CH"/>
-              </w:rPr>
-              <w:t>csvdata</w:t>
-            </w:r>
-            <w:proofErr w:type="spellEnd"/>
-            <w:r>
-              <w:rPr>
-                <w:rFonts w:ascii="Courier New" w:hAnsi="Courier New" w:cs="Courier New"/>
-                <w:b/>
-                <w:lang w:val="it-CH"/>
-              </w:rPr>
-              <w:t xml:space="preserve"> </w:t>
-            </w:r>
-            <w:proofErr w:type="spellStart"/>
-            <w:r>
-              <w:rPr>
-                <w:rFonts w:ascii="Courier New" w:hAnsi="Courier New" w:cs="Courier New"/>
-                <w:b/>
-                <w:lang w:val="it-CH"/>
-              </w:rPr>
-              <w:t>new.siard</w:t>
-            </w:r>
-            <w:proofErr w:type="spellEnd"/>
+              <w:t>in\csv2siard.exe NO_DB_MODEL csvdata new.siard</w:t>
+            </w:r>
           </w:p>
           <w:p>
             <w:pPr>
@@ -4132,7 +3804,6 @@
             </w:r>
             <w:bookmarkStart w:id="7" w:name="OLE_LINK1"/>
             <w:bookmarkStart w:id="8" w:name="OLE_LINK2"/>
-            <w:proofErr w:type="spellStart"/>
             <w:r>
               <w:rPr>
                 <w:rFonts w:ascii="Courier New" w:hAnsi="Courier New" w:cs="Courier New"/>
@@ -4145,7 +3816,6 @@
             </w:r>
             <w:bookmarkEnd w:id="7"/>
             <w:bookmarkEnd w:id="8"/>
-            <w:proofErr w:type="spellEnd"/>
           </w:p>
           <w:p>
             <w:pPr>
@@ -4230,7 +3900,7 @@
                 <w:szCs w:val="18"/>
                 <w:lang w:val="en-US"/>
               </w:rPr>
-              <w:footnoteReference w:id="8"/>
+              <w:footnoteReference w:id="9"/>
             </w:r>
             <w:r>
               <w:rPr>
@@ -4353,7 +4023,7 @@
                 <w:szCs w:val="18"/>
                 <w:lang w:val="en-US"/>
               </w:rPr>
-              <w:footnoteReference w:id="9"/>
+              <w:footnoteReference w:id="10"/>
             </w:r>
             <w:r>
               <w:rPr>
@@ -4523,19 +4193,8 @@
                 <w:szCs w:val="18"/>
                 <w:lang w:val="en-US"/>
               </w:rPr>
-              <w:t xml:space="preserve"> or is converted to </w:t>
-            </w:r>
-            <w:proofErr w:type="spellStart"/>
-            <w:r>
-              <w:rPr>
-                <w:rFonts w:ascii="Courier New" w:hAnsi="Courier New" w:cs="Courier New"/>
-                <w:sz w:val="18"/>
-                <w:szCs w:val="18"/>
-                <w:lang w:val="en-US"/>
-              </w:rPr>
-              <w:t>tablename</w:t>
-            </w:r>
-            <w:proofErr w:type="spellEnd"/>
+              <w:t xml:space="preserve"> or is converted to tablename</w:t>
+            </w:r>
           </w:p>
           <w:p>
             <w:pPr>
@@ -4586,7 +4245,7 @@
                 <w:szCs w:val="18"/>
                 <w:lang w:val="en-US"/>
               </w:rPr>
-              <w:footnoteReference w:id="10"/>
+              <w:footnoteReference w:id="11"/>
             </w:r>
             <w:r>
               <w:rPr>
@@ -4711,7 +4370,7 @@
                 <w:szCs w:val="18"/>
                 <w:lang w:val="en-US"/>
               </w:rPr>
-              <w:footnoteReference w:id="11"/>
+              <w:footnoteReference w:id="12"/>
             </w:r>
             <w:r>
               <w:rPr>
@@ -4820,9 +4479,8 @@
                 <w:szCs w:val="18"/>
                 <w:lang w:val="en-US"/>
               </w:rPr>
-              <w:t xml:space="preserve">TMPDIR (default System </w:t>
-            </w:r>
-            <w:proofErr w:type="spellStart"/>
+              <w:t>TMPDIR (default System t</w:t>
+            </w:r>
             <w:r>
               <w:rPr>
                 <w:rFonts w:ascii="Courier New" w:hAnsi="Courier New" w:cs="Courier New"/>
@@ -4830,26 +4488,7 @@
                 <w:szCs w:val="18"/>
                 <w:lang w:val="en-US"/>
               </w:rPr>
-              <w:t>t</w:t>
-            </w:r>
-            <w:r>
-              <w:rPr>
-                <w:rFonts w:ascii="Courier New" w:hAnsi="Courier New" w:cs="Courier New"/>
-                <w:sz w:val="18"/>
-                <w:szCs w:val="18"/>
-                <w:lang w:val="en-US"/>
-              </w:rPr>
-              <w:t>empdir</w:t>
-            </w:r>
-            <w:proofErr w:type="spellEnd"/>
-            <w:r>
-              <w:rPr>
-                <w:rFonts w:ascii="Courier New" w:hAnsi="Courier New" w:cs="Courier New"/>
-                <w:sz w:val="18"/>
-                <w:szCs w:val="18"/>
-                <w:lang w:val="en-US"/>
-              </w:rPr>
-              <w:t>)</w:t>
+              <w:t>empdir)</w:t>
             </w:r>
             <w:r>
               <w:rPr>
@@ -5076,7 +4715,7 @@
                 <w:szCs w:val="18"/>
                 <w:lang w:val="en-US"/>
               </w:rPr>
-              <w:footnoteReference w:id="12"/>
+              <w:footnoteReference w:id="13"/>
             </w:r>
             <w:r>
               <w:rPr>
@@ -5362,7 +5001,7 @@
                 <w:szCs w:val="18"/>
                 <w:lang w:val="en-US"/>
               </w:rPr>
-              <w:footnoteReference w:id="13"/>
+              <w:footnoteReference w:id="14"/>
             </w:r>
             <w:r>
               <w:rPr>
@@ -5394,63 +5033,17 @@
                 <w:sz w:val="18"/>
                 <w:szCs w:val="18"/>
               </w:rPr>
-              <w:t>SIARD_SCHEMA (</w:t>
-            </w:r>
-            <w:proofErr w:type="spellStart"/>
+              <w:t>SIARD_SCHEMA (default 'schema0')</w:t>
+            </w:r>
             <w:r>
               <w:rPr>
                 <w:rFonts w:ascii="Courier New" w:hAnsi="Courier New" w:cs="Courier New"/>
                 <w:sz w:val="18"/>
                 <w:szCs w:val="18"/>
               </w:rPr>
-              <w:t>default</w:t>
-            </w:r>
-            <w:proofErr w:type="spellEnd"/>
-            <w:r>
-              <w:rPr>
-                <w:rFonts w:ascii="Courier New" w:hAnsi="Courier New" w:cs="Courier New"/>
-                <w:sz w:val="18"/>
-                <w:szCs w:val="18"/>
-              </w:rPr>
-              <w:t xml:space="preserve"> 'schema0')</w:t>
-            </w:r>
-            <w:r>
-              <w:rPr>
-                <w:rFonts w:ascii="Courier New" w:hAnsi="Courier New" w:cs="Courier New"/>
-                <w:sz w:val="18"/>
-                <w:szCs w:val="18"/>
-              </w:rPr>
               <w:tab/>
-              <w:t xml:space="preserve"># </w:t>
-            </w:r>
-            <w:proofErr w:type="spellStart"/>
-            <w:r>
-              <w:rPr>
-                <w:rFonts w:ascii="Courier New" w:hAnsi="Courier New" w:cs="Courier New"/>
-                <w:sz w:val="18"/>
-                <w:szCs w:val="18"/>
-              </w:rPr>
-              <w:t>default</w:t>
-            </w:r>
-            <w:proofErr w:type="spellEnd"/>
-            <w:r>
-              <w:rPr>
-                <w:rFonts w:ascii="Courier New" w:hAnsi="Courier New" w:cs="Courier New"/>
-                <w:sz w:val="18"/>
-                <w:szCs w:val="18"/>
-              </w:rPr>
-              <w:t xml:space="preserve"> </w:t>
-            </w:r>
-            <w:proofErr w:type="spellStart"/>
-            <w:r>
-              <w:rPr>
-                <w:rFonts w:ascii="Courier New" w:hAnsi="Courier New" w:cs="Courier New"/>
-                <w:sz w:val="18"/>
-                <w:szCs w:val="18"/>
-              </w:rPr>
-              <w:t>schema</w:t>
-            </w:r>
-            <w:proofErr w:type="spellEnd"/>
+              <w:t># default schema</w:t>
+            </w:r>
           </w:p>
         </w:tc>
       </w:tr>
@@ -5517,13 +5110,11 @@
         <w:pStyle w:val="berschrift1"/>
       </w:pPr>
       <w:bookmarkStart w:id="9" w:name="_Toc314151829"/>
-      <w:proofErr w:type="spellStart"/>
       <w:r>
         <w:lastRenderedPageBreak/>
         <w:t>Konsoleausgabe</w:t>
       </w:r>
       <w:bookmarkEnd w:id="9"/>
-      <w:proofErr w:type="spellEnd"/>
     </w:p>
     <w:tbl>
       <w:tblPr>
@@ -5581,15 +5172,7 @@
           </w:tcPr>
           <w:p>
             <w:r>
-              <w:t xml:space="preserve">Die </w:t>
-            </w:r>
-            <w:proofErr w:type="spellStart"/>
-            <w:r>
-              <w:t>Konsoleausgabe</w:t>
-            </w:r>
-            <w:proofErr w:type="spellEnd"/>
-            <w:r>
-              <w:t xml:space="preserve"> zeigt </w:t>
+              <w:t xml:space="preserve">Die Konsoleausgabe zeigt </w:t>
             </w:r>
             <w:r>
               <w:t>zu</w:t>
@@ -5845,7 +5428,6 @@
         </w:rPr>
         <w:t xml:space="preserve">Die </w:t>
       </w:r>
-      <w:proofErr w:type="spellStart"/>
       <w:r>
         <w:rPr>
           <w:rFonts w:ascii="Courier New" w:hAnsi="Courier New" w:cs="Courier New"/>
@@ -5853,7 +5435,6 @@
         </w:rPr>
         <w:t>encoding</w:t>
       </w:r>
-      <w:proofErr w:type="spellEnd"/>
       <w:r>
         <w:rPr>
           <w:b/>
@@ -5958,23 +5539,7 @@
           <w:sz w:val="20"/>
           <w:szCs w:val="20"/>
         </w:rPr>
-        <w:t xml:space="preserve"> (</w:t>
-      </w:r>
-      <w:proofErr w:type="spellStart"/>
-      <w:r>
-        <w:rPr>
-          <w:sz w:val="20"/>
-          <w:szCs w:val="20"/>
-        </w:rPr>
-        <w:t>default</w:t>
-      </w:r>
-      <w:proofErr w:type="spellEnd"/>
-      <w:r>
-        <w:rPr>
-          <w:sz w:val="20"/>
-          <w:szCs w:val="20"/>
-        </w:rPr>
-        <w:t xml:space="preserve"> </w:t>
+        <w:t xml:space="preserve"> (default </w:t>
       </w:r>
       <w:r>
         <w:rPr>
@@ -5995,39 +5560,7 @@
           <w:sz w:val="20"/>
           <w:szCs w:val="20"/>
         </w:rPr>
-        <w:t xml:space="preserve"> Gewisse Zeichensatzkonvertierung sind implizit, </w:t>
-      </w:r>
-      <w:proofErr w:type="spellStart"/>
-      <w:r>
-        <w:rPr>
-          <w:sz w:val="20"/>
-          <w:szCs w:val="20"/>
-        </w:rPr>
-        <w:t>z.Bl</w:t>
-      </w:r>
-      <w:proofErr w:type="spellEnd"/>
-      <w:r>
-        <w:rPr>
-          <w:sz w:val="20"/>
-          <w:szCs w:val="20"/>
-        </w:rPr>
-        <w:t xml:space="preserve">  </w:t>
-      </w:r>
-      <w:proofErr w:type="spellStart"/>
-      <w:r>
-        <w:rPr>
-          <w:sz w:val="20"/>
-          <w:szCs w:val="20"/>
-        </w:rPr>
-        <w:t>us-ascii</w:t>
-      </w:r>
-      <w:proofErr w:type="spellEnd"/>
-      <w:r>
-        <w:rPr>
-          <w:sz w:val="20"/>
-          <w:szCs w:val="20"/>
-        </w:rPr>
-        <w:t xml:space="preserve"> zu </w:t>
+        <w:t xml:space="preserve"> Gewisse Zeichensatzkonvertierung sind implizit, z.Bl  us-ascii zu </w:t>
       </w:r>
       <w:r>
         <w:rPr>
@@ -6182,7 +5715,6 @@
                 <w:lang w:eastAsia="de-CH"/>
               </w:rPr>
             </w:pPr>
-            <w:proofErr w:type="spellStart"/>
             <w:r>
               <w:rPr>
                 <w:rFonts w:asciiTheme="minorHAnsi" w:hAnsiTheme="minorHAnsi" w:cstheme="minorHAnsi"/>
@@ -6191,18 +5723,7 @@
                 <w:szCs w:val="20"/>
                 <w:lang w:eastAsia="de-CH"/>
               </w:rPr>
-              <w:t>Torque</w:t>
-            </w:r>
-            <w:proofErr w:type="spellEnd"/>
-            <w:r>
-              <w:rPr>
-                <w:rFonts w:asciiTheme="minorHAnsi" w:hAnsiTheme="minorHAnsi" w:cstheme="minorHAnsi"/>
-                <w:b/>
-                <w:sz w:val="20"/>
-                <w:szCs w:val="20"/>
-                <w:lang w:eastAsia="de-CH"/>
-              </w:rPr>
-              <w:t xml:space="preserve"> 4.0</w:t>
+              <w:t>Torque 4.0</w:t>
             </w:r>
           </w:p>
         </w:tc>
@@ -6309,7 +5830,6 @@
                 <w:lang w:eastAsia="de-CH"/>
               </w:rPr>
             </w:pPr>
-            <w:proofErr w:type="spellStart"/>
             <w:r>
               <w:rPr>
                 <w:rFonts w:asciiTheme="minorHAnsi" w:hAnsiTheme="minorHAnsi" w:cstheme="minorHAnsi"/>
@@ -6319,7 +5839,6 @@
               </w:rPr>
               <w:t>ctype_digit</w:t>
             </w:r>
-            <w:proofErr w:type="spellEnd"/>
           </w:p>
         </w:tc>
         <w:tc>
@@ -6448,7 +5967,6 @@
                 <w:lang w:eastAsia="de-CH"/>
               </w:rPr>
             </w:pPr>
-            <w:proofErr w:type="spellStart"/>
             <w:r>
               <w:rPr>
                 <w:rFonts w:asciiTheme="minorHAnsi" w:hAnsiTheme="minorHAnsi" w:cstheme="minorHAnsi"/>
@@ -6458,7 +5976,6 @@
               </w:rPr>
               <w:t>ctype_digit</w:t>
             </w:r>
-            <w:proofErr w:type="spellEnd"/>
           </w:p>
         </w:tc>
         <w:tc>
@@ -6587,7 +6104,6 @@
                 <w:lang w:eastAsia="de-CH"/>
               </w:rPr>
             </w:pPr>
-            <w:proofErr w:type="spellStart"/>
             <w:r>
               <w:rPr>
                 <w:rFonts w:asciiTheme="minorHAnsi" w:hAnsiTheme="minorHAnsi" w:cstheme="minorHAnsi"/>
@@ -6597,7 +6113,6 @@
               </w:rPr>
               <w:t>ctype_digit</w:t>
             </w:r>
-            <w:proofErr w:type="spellEnd"/>
           </w:p>
         </w:tc>
         <w:tc>
@@ -6726,7 +6241,6 @@
                 <w:lang w:eastAsia="de-CH"/>
               </w:rPr>
             </w:pPr>
-            <w:proofErr w:type="spellStart"/>
             <w:r>
               <w:rPr>
                 <w:rFonts w:asciiTheme="minorHAnsi" w:hAnsiTheme="minorHAnsi" w:cstheme="minorHAnsi"/>
@@ -6736,7 +6250,6 @@
               </w:rPr>
               <w:t>ctype_digit</w:t>
             </w:r>
-            <w:proofErr w:type="spellEnd"/>
           </w:p>
         </w:tc>
         <w:tc>
@@ -6865,7 +6378,6 @@
                 <w:lang w:eastAsia="de-CH"/>
               </w:rPr>
             </w:pPr>
-            <w:proofErr w:type="spellStart"/>
             <w:r>
               <w:rPr>
                 <w:rFonts w:asciiTheme="minorHAnsi" w:hAnsiTheme="minorHAnsi" w:cstheme="minorHAnsi"/>
@@ -6875,7 +6387,6 @@
               </w:rPr>
               <w:t>is_numeric</w:t>
             </w:r>
-            <w:proofErr w:type="spellEnd"/>
           </w:p>
         </w:tc>
         <w:tc>
@@ -7004,7 +6515,6 @@
                 <w:lang w:eastAsia="de-CH"/>
               </w:rPr>
             </w:pPr>
-            <w:proofErr w:type="spellStart"/>
             <w:r>
               <w:rPr>
                 <w:rFonts w:asciiTheme="minorHAnsi" w:hAnsiTheme="minorHAnsi" w:cstheme="minorHAnsi"/>
@@ -7014,7 +6524,6 @@
               </w:rPr>
               <w:t>is_numeric</w:t>
             </w:r>
-            <w:proofErr w:type="spellEnd"/>
           </w:p>
         </w:tc>
         <w:tc>
@@ -7143,7 +6652,6 @@
                 <w:lang w:eastAsia="de-CH"/>
               </w:rPr>
             </w:pPr>
-            <w:proofErr w:type="spellStart"/>
             <w:r>
               <w:rPr>
                 <w:rFonts w:asciiTheme="minorHAnsi" w:hAnsiTheme="minorHAnsi" w:cstheme="minorHAnsi"/>
@@ -7153,7 +6661,6 @@
               </w:rPr>
               <w:t>is_numeric</w:t>
             </w:r>
-            <w:proofErr w:type="spellEnd"/>
           </w:p>
         </w:tc>
         <w:tc>
@@ -7282,7 +6789,6 @@
                 <w:lang w:eastAsia="de-CH"/>
               </w:rPr>
             </w:pPr>
-            <w:proofErr w:type="spellStart"/>
             <w:r>
               <w:rPr>
                 <w:rFonts w:asciiTheme="minorHAnsi" w:hAnsiTheme="minorHAnsi" w:cstheme="minorHAnsi"/>
@@ -7292,7 +6798,6 @@
               </w:rPr>
               <w:t>is_numeric</w:t>
             </w:r>
-            <w:proofErr w:type="spellEnd"/>
           </w:p>
         </w:tc>
         <w:tc>
@@ -7338,7 +6843,6 @@
                 <w:lang w:eastAsia="de-CH"/>
               </w:rPr>
             </w:pPr>
-            <w:proofErr w:type="spellStart"/>
             <w:r>
               <w:rPr>
                 <w:rFonts w:asciiTheme="minorHAnsi" w:hAnsiTheme="minorHAnsi" w:cstheme="minorHAnsi"/>
@@ -7348,7 +6852,6 @@
               </w:rPr>
               <w:t>decimal</w:t>
             </w:r>
-            <w:proofErr w:type="spellEnd"/>
           </w:p>
         </w:tc>
         <w:tc>
@@ -7423,7 +6926,6 @@
                 <w:lang w:eastAsia="de-CH"/>
               </w:rPr>
             </w:pPr>
-            <w:proofErr w:type="spellStart"/>
             <w:r>
               <w:rPr>
                 <w:rFonts w:asciiTheme="minorHAnsi" w:hAnsiTheme="minorHAnsi" w:cstheme="minorHAnsi"/>
@@ -7433,7 +6935,6 @@
               </w:rPr>
               <w:t>is_numeric</w:t>
             </w:r>
-            <w:proofErr w:type="spellEnd"/>
           </w:p>
         </w:tc>
         <w:tc>
@@ -7479,7 +6980,6 @@
                 <w:lang w:eastAsia="de-CH"/>
               </w:rPr>
             </w:pPr>
-            <w:proofErr w:type="spellStart"/>
             <w:r>
               <w:rPr>
                 <w:rFonts w:asciiTheme="minorHAnsi" w:hAnsiTheme="minorHAnsi" w:cstheme="minorHAnsi"/>
@@ -7489,7 +6989,6 @@
               </w:rPr>
               <w:t>decimal</w:t>
             </w:r>
-            <w:proofErr w:type="spellEnd"/>
           </w:p>
         </w:tc>
         <w:tc>
@@ -7563,7 +7062,6 @@
                 <w:lang w:eastAsia="de-CH"/>
               </w:rPr>
             </w:pPr>
-            <w:proofErr w:type="spellStart"/>
             <w:r>
               <w:rPr>
                 <w:rFonts w:asciiTheme="minorHAnsi" w:hAnsiTheme="minorHAnsi" w:cstheme="minorHAnsi"/>
@@ -7573,7 +7071,6 @@
               </w:rPr>
               <w:t>xml_encode</w:t>
             </w:r>
-            <w:proofErr w:type="spellEnd"/>
           </w:p>
         </w:tc>
         <w:tc>
@@ -7619,7 +7116,6 @@
                 <w:lang w:eastAsia="de-CH"/>
               </w:rPr>
             </w:pPr>
-            <w:proofErr w:type="spellStart"/>
             <w:r>
               <w:rPr>
                 <w:rFonts w:asciiTheme="minorHAnsi" w:hAnsiTheme="minorHAnsi" w:cstheme="minorHAnsi"/>
@@ -7629,7 +7125,6 @@
               </w:rPr>
               <w:t>string</w:t>
             </w:r>
-            <w:proofErr w:type="spellEnd"/>
           </w:p>
         </w:tc>
         <w:tc>
@@ -7703,7 +7198,6 @@
                 <w:lang w:eastAsia="de-CH"/>
               </w:rPr>
             </w:pPr>
-            <w:proofErr w:type="spellStart"/>
             <w:r>
               <w:rPr>
                 <w:rFonts w:asciiTheme="minorHAnsi" w:hAnsiTheme="minorHAnsi" w:cstheme="minorHAnsi"/>
@@ -7713,7 +7207,6 @@
               </w:rPr>
               <w:t>xml_encode</w:t>
             </w:r>
-            <w:proofErr w:type="spellEnd"/>
           </w:p>
         </w:tc>
         <w:tc>
@@ -7759,7 +7252,6 @@
                 <w:lang w:eastAsia="de-CH"/>
               </w:rPr>
             </w:pPr>
-            <w:proofErr w:type="spellStart"/>
             <w:r>
               <w:rPr>
                 <w:rFonts w:asciiTheme="minorHAnsi" w:hAnsiTheme="minorHAnsi" w:cstheme="minorHAnsi"/>
@@ -7769,7 +7261,6 @@
               </w:rPr>
               <w:t>string</w:t>
             </w:r>
-            <w:proofErr w:type="spellEnd"/>
           </w:p>
         </w:tc>
         <w:tc>
@@ -7843,27 +7334,7 @@
                 <w:szCs w:val="20"/>
                 <w:lang w:eastAsia="de-CH"/>
               </w:rPr>
-              <w:t xml:space="preserve">fer quer über den </w:t>
-            </w:r>
-            <w:proofErr w:type="spellStart"/>
-            <w:r>
-              <w:rPr>
-                <w:rFonts w:asciiTheme="minorHAnsi" w:hAnsiTheme="minorHAnsi" w:cstheme="minorHAnsi"/>
-                <w:sz w:val="20"/>
-                <w:szCs w:val="20"/>
-                <w:lang w:eastAsia="de-CH"/>
-              </w:rPr>
-              <w:t>Sylter</w:t>
-            </w:r>
-            <w:proofErr w:type="spellEnd"/>
-            <w:r>
-              <w:rPr>
-                <w:rFonts w:asciiTheme="minorHAnsi" w:hAnsiTheme="minorHAnsi" w:cstheme="minorHAnsi"/>
-                <w:sz w:val="20"/>
-                <w:szCs w:val="20"/>
-                <w:lang w:eastAsia="de-CH"/>
-              </w:rPr>
-              <w:t xml:space="preserve"> Deich</w:t>
+              <w:t>fer quer über den Sylter Deich</w:t>
             </w:r>
           </w:p>
         </w:tc>
@@ -7881,7 +7352,6 @@
                 <w:lang w:eastAsia="de-CH"/>
               </w:rPr>
             </w:pPr>
-            <w:proofErr w:type="spellStart"/>
             <w:r>
               <w:rPr>
                 <w:rFonts w:asciiTheme="minorHAnsi" w:hAnsiTheme="minorHAnsi" w:cstheme="minorHAnsi"/>
@@ -7891,7 +7361,6 @@
               </w:rPr>
               <w:t>xml_encode</w:t>
             </w:r>
-            <w:proofErr w:type="spellEnd"/>
           </w:p>
         </w:tc>
         <w:tc>
@@ -7937,7 +7406,6 @@
                 <w:lang w:eastAsia="de-CH"/>
               </w:rPr>
             </w:pPr>
-            <w:proofErr w:type="spellStart"/>
             <w:r>
               <w:rPr>
                 <w:rFonts w:asciiTheme="minorHAnsi" w:hAnsiTheme="minorHAnsi" w:cstheme="minorHAnsi"/>
@@ -7947,7 +7415,6 @@
               </w:rPr>
               <w:t>string</w:t>
             </w:r>
-            <w:proofErr w:type="spellEnd"/>
           </w:p>
         </w:tc>
         <w:tc>
@@ -8076,7 +7543,6 @@
                 <w:lang w:eastAsia="de-CH"/>
               </w:rPr>
             </w:pPr>
-            <w:proofErr w:type="spellStart"/>
             <w:r>
               <w:rPr>
                 <w:rFonts w:asciiTheme="minorHAnsi" w:hAnsiTheme="minorHAnsi" w:cstheme="minorHAnsi"/>
@@ -8086,7 +7552,6 @@
               </w:rPr>
               <w:t>date</w:t>
             </w:r>
-            <w:proofErr w:type="spellEnd"/>
           </w:p>
         </w:tc>
         <w:tc>
@@ -8352,7 +7817,6 @@
                 <w:lang w:eastAsia="de-CH"/>
               </w:rPr>
             </w:pPr>
-            <w:proofErr w:type="spellStart"/>
             <w:r>
               <w:rPr>
                 <w:rFonts w:asciiTheme="minorHAnsi" w:hAnsiTheme="minorHAnsi" w:cstheme="minorHAnsi"/>
@@ -8362,7 +7826,6 @@
               </w:rPr>
               <w:t>dateTime</w:t>
             </w:r>
-            <w:proofErr w:type="spellEnd"/>
           </w:p>
         </w:tc>
         <w:tc>
@@ -8428,7 +7891,7 @@
                 <w:szCs w:val="20"/>
                 <w:lang w:eastAsia="de-CH"/>
               </w:rPr>
-              <w:footnoteReference w:id="14"/>
+              <w:footnoteReference w:id="15"/>
             </w:r>
           </w:p>
         </w:tc>
@@ -8446,25 +7909,14 @@
                 <w:lang w:eastAsia="de-CH"/>
               </w:rPr>
             </w:pPr>
-            <w:proofErr w:type="spellStart"/>
-            <w:r>
-              <w:rPr>
-                <w:rFonts w:asciiTheme="minorHAnsi" w:hAnsiTheme="minorHAnsi" w:cstheme="minorHAnsi"/>
-                <w:sz w:val="20"/>
-                <w:szCs w:val="20"/>
-                <w:lang w:eastAsia="de-CH"/>
-              </w:rPr>
-              <w:t>bit</w:t>
-            </w:r>
-            <w:proofErr w:type="spellEnd"/>
-            <w:r>
-              <w:rPr>
-                <w:rFonts w:asciiTheme="minorHAnsi" w:hAnsiTheme="minorHAnsi" w:cstheme="minorHAnsi"/>
-                <w:sz w:val="20"/>
-                <w:szCs w:val="20"/>
-                <w:lang w:eastAsia="de-CH"/>
-              </w:rPr>
-              <w:t>-&gt;hex</w:t>
+            <w:r>
+              <w:rPr>
+                <w:rFonts w:asciiTheme="minorHAnsi" w:hAnsiTheme="minorHAnsi" w:cstheme="minorHAnsi"/>
+                <w:sz w:val="20"/>
+                <w:szCs w:val="20"/>
+                <w:lang w:eastAsia="de-CH"/>
+              </w:rPr>
+              <w:t>bit-&gt;hex</w:t>
             </w:r>
           </w:p>
         </w:tc>
@@ -8511,7 +7963,6 @@
                 <w:lang w:eastAsia="de-CH"/>
               </w:rPr>
             </w:pPr>
-            <w:proofErr w:type="spellStart"/>
             <w:r>
               <w:rPr>
                 <w:rFonts w:asciiTheme="minorHAnsi" w:hAnsiTheme="minorHAnsi" w:cstheme="minorHAnsi"/>
@@ -8521,7 +7972,6 @@
               </w:rPr>
               <w:t>hexBinary</w:t>
             </w:r>
-            <w:proofErr w:type="spellEnd"/>
           </w:p>
         </w:tc>
         <w:tc>
@@ -8586,16 +8036,7 @@
                 <w:szCs w:val="20"/>
                 <w:lang w:eastAsia="de-CH"/>
               </w:rPr>
-              <w:separator/>
-            </w:r>
-            <w:r>
-              <w:rPr>
-                <w:rFonts w:asciiTheme="minorHAnsi" w:hAnsiTheme="minorHAnsi" w:cstheme="minorHAnsi"/>
-                <w:sz w:val="20"/>
-                <w:szCs w:val="20"/>
-                <w:lang w:eastAsia="de-CH"/>
-              </w:rPr>
-              <w:continuationSeparator/>
+              <w:t>□□</w:t>
             </w:r>
             <w:r>
               <w:rPr>
@@ -8605,7 +8046,7 @@
                 <w:szCs w:val="20"/>
                 <w:lang w:eastAsia="de-CH"/>
               </w:rPr>
-              <w:footnoteReference w:id="15"/>
+              <w:footnoteReference w:id="16"/>
             </w:r>
           </w:p>
         </w:tc>
@@ -8677,7 +8118,6 @@
                 <w:lang w:eastAsia="de-CH"/>
               </w:rPr>
             </w:pPr>
-            <w:proofErr w:type="spellStart"/>
             <w:r>
               <w:rPr>
                 <w:rFonts w:asciiTheme="minorHAnsi" w:hAnsiTheme="minorHAnsi" w:cstheme="minorHAnsi"/>
@@ -8687,7 +8127,6 @@
               </w:rPr>
               <w:t>hexBinary</w:t>
             </w:r>
-            <w:proofErr w:type="spellEnd"/>
           </w:p>
         </w:tc>
         <w:tc>
@@ -8771,7 +8210,7 @@
                 <w:szCs w:val="20"/>
                 <w:lang w:eastAsia="de-CH"/>
               </w:rPr>
-              <w:footnoteReference w:id="16"/>
+              <w:footnoteReference w:id="17"/>
             </w:r>
           </w:p>
         </w:tc>
@@ -8843,7 +8282,6 @@
                 <w:lang w:eastAsia="de-CH"/>
               </w:rPr>
             </w:pPr>
-            <w:proofErr w:type="spellStart"/>
             <w:r>
               <w:rPr>
                 <w:rFonts w:asciiTheme="minorHAnsi" w:hAnsiTheme="minorHAnsi" w:cstheme="minorHAnsi"/>
@@ -8853,7 +8291,6 @@
               </w:rPr>
               <w:t>hexBinary</w:t>
             </w:r>
-            <w:proofErr w:type="spellEnd"/>
           </w:p>
         </w:tc>
         <w:tc>
@@ -8999,7 +8436,6 @@
                 <w:lang w:eastAsia="de-CH"/>
               </w:rPr>
             </w:pPr>
-            <w:proofErr w:type="spellStart"/>
             <w:r>
               <w:rPr>
                 <w:rFonts w:asciiTheme="minorHAnsi" w:hAnsiTheme="minorHAnsi" w:cstheme="minorHAnsi"/>
@@ -9009,7 +8445,6 @@
               </w:rPr>
               <w:t>hexBinary</w:t>
             </w:r>
-            <w:proofErr w:type="spellEnd"/>
           </w:p>
         </w:tc>
         <w:tc>
@@ -9155,7 +8590,6 @@
                 <w:lang w:eastAsia="de-CH"/>
               </w:rPr>
             </w:pPr>
-            <w:proofErr w:type="spellStart"/>
             <w:r>
               <w:rPr>
                 <w:rFonts w:asciiTheme="minorHAnsi" w:hAnsiTheme="minorHAnsi" w:cstheme="minorHAnsi"/>
@@ -9165,7 +8599,6 @@
               </w:rPr>
               <w:t>hexBinary</w:t>
             </w:r>
-            <w:proofErr w:type="spellEnd"/>
           </w:p>
         </w:tc>
         <w:tc>
@@ -9239,7 +8672,6 @@
                 <w:lang w:eastAsia="de-CH"/>
               </w:rPr>
             </w:pPr>
-            <w:proofErr w:type="spellStart"/>
             <w:r>
               <w:rPr>
                 <w:rFonts w:asciiTheme="minorHAnsi" w:hAnsiTheme="minorHAnsi" w:cstheme="minorHAnsi"/>
@@ -9249,7 +8681,6 @@
               </w:rPr>
               <w:t>xml_encode</w:t>
             </w:r>
-            <w:proofErr w:type="spellEnd"/>
           </w:p>
         </w:tc>
         <w:tc>
@@ -9295,7 +8726,6 @@
                 <w:lang w:eastAsia="de-CH"/>
               </w:rPr>
             </w:pPr>
-            <w:proofErr w:type="spellStart"/>
             <w:r>
               <w:rPr>
                 <w:rFonts w:asciiTheme="minorHAnsi" w:hAnsiTheme="minorHAnsi" w:cstheme="minorHAnsi"/>
@@ -9305,7 +8735,6 @@
               </w:rPr>
               <w:t>string</w:t>
             </w:r>
-            <w:proofErr w:type="spellEnd"/>
           </w:p>
         </w:tc>
         <w:tc>
@@ -9433,7 +8862,6 @@
                 <w:lang w:eastAsia="de-CH"/>
               </w:rPr>
             </w:pPr>
-            <w:proofErr w:type="spellStart"/>
             <w:r>
               <w:rPr>
                 <w:rFonts w:asciiTheme="minorHAnsi" w:hAnsiTheme="minorHAnsi" w:cstheme="minorHAnsi"/>
@@ -9443,7 +8871,6 @@
               </w:rPr>
               <w:t>string</w:t>
             </w:r>
-            <w:proofErr w:type="spellEnd"/>
           </w:p>
         </w:tc>
         <w:tc>
@@ -9517,7 +8944,6 @@
                 <w:lang w:eastAsia="de-CH"/>
               </w:rPr>
             </w:pPr>
-            <w:proofErr w:type="spellStart"/>
             <w:r>
               <w:rPr>
                 <w:rFonts w:asciiTheme="minorHAnsi" w:hAnsiTheme="minorHAnsi" w:cstheme="minorHAnsi"/>
@@ -9527,7 +8953,6 @@
               </w:rPr>
               <w:t>to_bool</w:t>
             </w:r>
-            <w:proofErr w:type="spellEnd"/>
           </w:p>
         </w:tc>
         <w:tc>
@@ -9573,7 +8998,6 @@
                 <w:lang w:eastAsia="de-CH"/>
               </w:rPr>
             </w:pPr>
-            <w:proofErr w:type="spellStart"/>
             <w:r>
               <w:rPr>
                 <w:rFonts w:asciiTheme="minorHAnsi" w:hAnsiTheme="minorHAnsi" w:cstheme="minorHAnsi"/>
@@ -9583,7 +9007,6 @@
               </w:rPr>
               <w:t>boolean</w:t>
             </w:r>
-            <w:proofErr w:type="spellEnd"/>
           </w:p>
         </w:tc>
         <w:tc>
@@ -9657,7 +9080,6 @@
                 <w:lang w:eastAsia="de-CH"/>
               </w:rPr>
             </w:pPr>
-            <w:proofErr w:type="spellStart"/>
             <w:r>
               <w:rPr>
                 <w:rFonts w:asciiTheme="minorHAnsi" w:hAnsiTheme="minorHAnsi" w:cstheme="minorHAnsi"/>
@@ -9667,7 +9089,6 @@
               </w:rPr>
               <w:t>to_bool</w:t>
             </w:r>
-            <w:proofErr w:type="spellEnd"/>
           </w:p>
         </w:tc>
         <w:tc>
@@ -9713,7 +9134,6 @@
                 <w:lang w:eastAsia="de-CH"/>
               </w:rPr>
             </w:pPr>
-            <w:proofErr w:type="spellStart"/>
             <w:r>
               <w:rPr>
                 <w:rFonts w:asciiTheme="minorHAnsi" w:hAnsiTheme="minorHAnsi" w:cstheme="minorHAnsi"/>
@@ -9723,7 +9143,6 @@
               </w:rPr>
               <w:t>boolean</w:t>
             </w:r>
-            <w:proofErr w:type="spellEnd"/>
           </w:p>
         </w:tc>
         <w:tc>
@@ -9808,23 +9227,7 @@
           <w:sz w:val="20"/>
           <w:szCs w:val="20"/>
         </w:rPr>
-        <w:t xml:space="preserve">icht alle </w:t>
-      </w:r>
-      <w:proofErr w:type="spellStart"/>
-      <w:r>
-        <w:rPr>
-          <w:sz w:val="20"/>
-          <w:szCs w:val="20"/>
-        </w:rPr>
-        <w:t>Torque</w:t>
-      </w:r>
-      <w:proofErr w:type="spellEnd"/>
-      <w:r>
-        <w:rPr>
-          <w:sz w:val="20"/>
-          <w:szCs w:val="20"/>
-        </w:rPr>
-        <w:t xml:space="preserve"> und SQL99 Datentypen werden erkannt und unterstützt.</w:t>
+        <w:t>icht alle Torque und SQL99 Datentypen werden erkannt und unterstützt.</w:t>
       </w:r>
       <w:r>
         <w:rPr>
@@ -9860,39 +9263,7 @@
           <w:sz w:val="20"/>
           <w:szCs w:val="20"/>
         </w:rPr>
-        <w:t xml:space="preserve">den. </w:t>
-      </w:r>
-      <w:proofErr w:type="spellStart"/>
-      <w:r>
-        <w:rPr>
-          <w:sz w:val="20"/>
-          <w:szCs w:val="20"/>
-        </w:rPr>
-        <w:t>Uncodierte</w:t>
-      </w:r>
-      <w:proofErr w:type="spellEnd"/>
-      <w:r>
-        <w:rPr>
-          <w:sz w:val="20"/>
-          <w:szCs w:val="20"/>
-        </w:rPr>
-        <w:t xml:space="preserve"> binäre Datenfelder vom Type BINARY dürfen keine CSV </w:t>
-      </w:r>
-      <w:proofErr w:type="spellStart"/>
-      <w:r>
-        <w:rPr>
-          <w:sz w:val="20"/>
-          <w:szCs w:val="20"/>
-        </w:rPr>
-        <w:t>Delimiter</w:t>
-      </w:r>
-      <w:proofErr w:type="spellEnd"/>
-      <w:r>
-        <w:rPr>
-          <w:sz w:val="20"/>
-          <w:szCs w:val="20"/>
-        </w:rPr>
-        <w:t xml:space="preserve"> Ze</w:t>
+        <w:t>den. Uncodierte binäre Datenfelder vom Type BINARY dürfen keine CSV Delimiter Ze</w:t>
       </w:r>
       <w:r>
         <w:rPr>
@@ -10010,6 +9381,7 @@
           </w:p>
           <w:p>
             <w:pPr>
+              <w:spacing w:after="0"/>
               <w:rPr>
                 <w:rFonts w:ascii="Courier New" w:hAnsi="Courier New" w:cs="Courier New"/>
               </w:rPr>
@@ -10156,6 +9528,78 @@
             <w:r>
               <w:rPr>
                 <w:rFonts w:ascii="Courier New" w:hAnsi="Courier New" w:cs="Courier New"/>
+                <w:sz w:val="20"/>
+                <w:szCs w:val="20"/>
+              </w:rPr>
+              <w:t xml:space="preserve">   </w:t>
+            </w:r>
+            <w:r>
+              <w:rPr>
+                <w:rFonts w:ascii="Courier New" w:hAnsi="Courier New" w:cs="Courier New"/>
+              </w:rPr>
+              <w:t xml:space="preserve">         </w:t>
+            </w:r>
+            <w:r>
+              <w:rPr>
+                <w:rFonts w:ascii="Courier New" w:hAnsi="Courier New" w:cs="Courier New"/>
+                <w:noProof/>
+                <w:lang w:eastAsia="de-CH"/>
+              </w:rPr>
+              <w:drawing>
+                <wp:inline distT="0" distB="0" distL="0" distR="0">
+                  <wp:extent cx="1242060" cy="215900"/>
+                  <wp:effectExtent l="19050" t="0" r="0" b="0"/>
+                  <wp:docPr id="23" name="Bild 7"/>
+                  <wp:cNvGraphicFramePr>
+                    <a:graphicFrameLocks xmlns:a="http://schemas.openxmlformats.org/drawingml/2006/main" noChangeAspect="1"/>
+                  </wp:cNvGraphicFramePr>
+                  <a:graphic xmlns:a="http://schemas.openxmlformats.org/drawingml/2006/main">
+                    <a:graphicData uri="http://schemas.openxmlformats.org/drawingml/2006/picture">
+                      <pic:pic xmlns:pic="http://schemas.openxmlformats.org/drawingml/2006/picture">
+                        <pic:nvPicPr>
+                          <pic:cNvPr id="0" name="Picture 7"/>
+                          <pic:cNvPicPr>
+                            <a:picLocks noChangeAspect="1" noChangeArrowheads="1"/>
+                          </pic:cNvPicPr>
+                        </pic:nvPicPr>
+                        <pic:blipFill>
+                          <a:blip r:embed="rId22" cstate="print"/>
+                          <a:srcRect/>
+                          <a:stretch>
+                            <a:fillRect/>
+                          </a:stretch>
+                        </pic:blipFill>
+                        <pic:spPr bwMode="auto">
+                          <a:xfrm>
+                            <a:off x="0" y="0"/>
+                            <a:ext cx="1242060" cy="215900"/>
+                          </a:xfrm>
+                          <a:prstGeom prst="rect">
+                            <a:avLst/>
+                          </a:prstGeom>
+                          <a:noFill/>
+                          <a:ln w="9525">
+                            <a:noFill/>
+                            <a:miter lim="800000"/>
+                            <a:headEnd/>
+                            <a:tailEnd/>
+                          </a:ln>
+                        </pic:spPr>
+                      </pic:pic>
+                    </a:graphicData>
+                  </a:graphic>
+                </wp:inline>
+              </w:drawing>
+            </w:r>
+            <w:r>
+              <w:rPr>
+                <w:rFonts w:ascii="Courier New" w:hAnsi="Courier New" w:cs="Courier New"/>
+              </w:rPr>
+              <w:br/>
+            </w:r>
+            <w:r>
+              <w:rPr>
+                <w:rFonts w:ascii="Courier New" w:hAnsi="Courier New" w:cs="Courier New"/>
               </w:rPr>
               <w:t xml:space="preserve">          </w:t>
             </w:r>
@@ -10183,7 +9627,7 @@
                           </pic:cNvPicPr>
                         </pic:nvPicPr>
                         <pic:blipFill>
-                          <a:blip r:embed="rId22" cstate="print">
+                          <a:blip r:embed="rId23" cstate="print">
                             <a:lum bright="6000"/>
                           </a:blip>
                           <a:srcRect/>
@@ -10216,6 +9660,7 @@
           </w:p>
           <w:p>
             <w:pPr>
+              <w:spacing w:after="0"/>
               <w:rPr>
                 <w:rFonts w:ascii="Courier New" w:hAnsi="Courier New" w:cs="Courier New"/>
               </w:rPr>
@@ -10268,7 +9713,7 @@
                           </pic:cNvPicPr>
                         </pic:nvPicPr>
                         <pic:blipFill>
-                          <a:blip r:embed="rId23" cstate="print">
+                          <a:blip r:embed="rId24" cstate="print">
                             <a:lum bright="6000"/>
                           </a:blip>
                           <a:srcRect t="2744"/>
@@ -10334,7 +9779,7 @@
                           </pic:cNvPicPr>
                         </pic:nvPicPr>
                         <pic:blipFill>
-                          <a:blip r:embed="rId24" cstate="print">
+                          <a:blip r:embed="rId25" cstate="print">
                             <a:lum bright="6000"/>
                           </a:blip>
                           <a:srcRect/>
@@ -10395,7 +9840,7 @@
                           </pic:cNvPicPr>
                         </pic:nvPicPr>
                         <pic:blipFill>
-                          <a:blip r:embed="rId25" cstate="print">
+                          <a:blip r:embed="rId26" cstate="print">
                             <a:lum bright="4000"/>
                           </a:blip>
                           <a:srcRect t="1755"/>
@@ -10428,6 +9873,7 @@
           </w:p>
           <w:p>
             <w:pPr>
+              <w:spacing w:after="0"/>
               <w:rPr>
                 <w:rFonts w:ascii="Courier New" w:hAnsi="Courier New" w:cs="Courier New"/>
               </w:rPr>
@@ -10462,7 +9908,7 @@
                           </pic:cNvPicPr>
                         </pic:nvPicPr>
                         <pic:blipFill>
-                          <a:blip r:embed="rId26" cstate="print">
+                          <a:blip r:embed="rId27" cstate="print">
                             <a:lum bright="6000"/>
                           </a:blip>
                           <a:srcRect/>
@@ -10523,7 +9969,7 @@
                           </pic:cNvPicPr>
                         </pic:nvPicPr>
                         <pic:blipFill>
-                          <a:blip r:embed="rId27" cstate="print">
+                          <a:blip r:embed="rId28" cstate="print">
                             <a:lum bright="6000"/>
                           </a:blip>
                           <a:srcRect/>
@@ -10556,21 +10002,146 @@
           </w:p>
           <w:p>
             <w:pPr>
-              <w:rPr>
-                <w:rFonts w:ascii="Courier New" w:hAnsi="Courier New" w:cs="Courier New"/>
-              </w:rPr>
-            </w:pPr>
+              <w:spacing w:after="0"/>
+              <w:rPr>
+                <w:rFonts w:ascii="Courier New" w:hAnsi="Courier New" w:cs="Courier New"/>
+              </w:rPr>
+            </w:pPr>
+            <w:r>
+              <w:rPr>
+                <w:rFonts w:ascii="Courier New" w:hAnsi="Courier New" w:cs="Courier New"/>
+              </w:rPr>
+              <w:t xml:space="preserve">            </w:t>
+            </w:r>
+            <w:r>
+              <w:rPr>
+                <w:rFonts w:ascii="Courier New" w:hAnsi="Courier New" w:cs="Courier New"/>
+                <w:noProof/>
+                <w:lang w:eastAsia="de-CH"/>
+              </w:rPr>
+              <w:drawing>
+                <wp:inline distT="0" distB="0" distL="0" distR="0">
+                  <wp:extent cx="948690" cy="207010"/>
+                  <wp:effectExtent l="19050" t="0" r="3810" b="0"/>
+                  <wp:docPr id="22" name="Bild 4"/>
+                  <wp:cNvGraphicFramePr>
+                    <a:graphicFrameLocks xmlns:a="http://schemas.openxmlformats.org/drawingml/2006/main" noChangeAspect="1"/>
+                  </wp:cNvGraphicFramePr>
+                  <a:graphic xmlns:a="http://schemas.openxmlformats.org/drawingml/2006/main">
+                    <a:graphicData uri="http://schemas.openxmlformats.org/drawingml/2006/picture">
+                      <pic:pic xmlns:pic="http://schemas.openxmlformats.org/drawingml/2006/picture">
+                        <pic:nvPicPr>
+                          <pic:cNvPr id="0" name="Picture 4"/>
+                          <pic:cNvPicPr>
+                            <a:picLocks noChangeAspect="1" noChangeArrowheads="1"/>
+                          </pic:cNvPicPr>
+                        </pic:nvPicPr>
+                        <pic:blipFill>
+                          <a:blip r:embed="rId29" cstate="print"/>
+                          <a:srcRect/>
+                          <a:stretch>
+                            <a:fillRect/>
+                          </a:stretch>
+                        </pic:blipFill>
+                        <pic:spPr bwMode="auto">
+                          <a:xfrm>
+                            <a:off x="0" y="0"/>
+                            <a:ext cx="948690" cy="207010"/>
+                          </a:xfrm>
+                          <a:prstGeom prst="rect">
+                            <a:avLst/>
+                          </a:prstGeom>
+                          <a:noFill/>
+                          <a:ln w="9525">
+                            <a:noFill/>
+                            <a:miter lim="800000"/>
+                            <a:headEnd/>
+                            <a:tailEnd/>
+                          </a:ln>
+                        </pic:spPr>
+                      </pic:pic>
+                    </a:graphicData>
+                  </a:graphic>
+                </wp:inline>
+              </w:drawing>
+            </w:r>
+          </w:p>
+          <w:p>
+            <w:pPr>
+              <w:spacing w:after="0"/>
+              <w:rPr>
+                <w:rFonts w:ascii="Courier New" w:hAnsi="Courier New" w:cs="Courier New"/>
+              </w:rPr>
+            </w:pPr>
+            <w:r>
+              <w:rPr>
+                <w:rFonts w:ascii="Courier New" w:hAnsi="Courier New" w:cs="Courier New"/>
+              </w:rPr>
+              <w:t xml:space="preserve">              </w:t>
+            </w:r>
+            <w:r>
+              <w:rPr>
+                <w:rFonts w:ascii="Courier New" w:hAnsi="Courier New" w:cs="Courier New"/>
+                <w:noProof/>
+                <w:lang w:eastAsia="de-CH"/>
+              </w:rPr>
+              <w:drawing>
+                <wp:inline distT="0" distB="0" distL="0" distR="0">
+                  <wp:extent cx="1253353" cy="1295949"/>
+                  <wp:effectExtent l="19050" t="0" r="3947" b="0"/>
+                  <wp:docPr id="24" name="Bild 1"/>
+                  <wp:cNvGraphicFramePr>
+                    <a:graphicFrameLocks xmlns:a="http://schemas.openxmlformats.org/drawingml/2006/main" noChangeAspect="1"/>
+                  </wp:cNvGraphicFramePr>
+                  <a:graphic xmlns:a="http://schemas.openxmlformats.org/drawingml/2006/main">
+                    <a:graphicData uri="http://schemas.openxmlformats.org/drawingml/2006/picture">
+                      <pic:pic xmlns:pic="http://schemas.openxmlformats.org/drawingml/2006/picture">
+                        <pic:nvPicPr>
+                          <pic:cNvPr id="0" name="Picture 1"/>
+                          <pic:cNvPicPr>
+                            <a:picLocks noChangeAspect="1" noChangeArrowheads="1"/>
+                          </pic:cNvPicPr>
+                        </pic:nvPicPr>
+                        <pic:blipFill>
+                          <a:blip r:embed="rId30" cstate="print"/>
+                          <a:srcRect t="1253"/>
+                          <a:stretch>
+                            <a:fillRect/>
+                          </a:stretch>
+                        </pic:blipFill>
+                        <pic:spPr bwMode="auto">
+                          <a:xfrm>
+                            <a:off x="0" y="0"/>
+                            <a:ext cx="1253353" cy="1295949"/>
+                          </a:xfrm>
+                          <a:prstGeom prst="rect">
+                            <a:avLst/>
+                          </a:prstGeom>
+                          <a:noFill/>
+                          <a:ln w="9525">
+                            <a:noFill/>
+                            <a:miter lim="800000"/>
+                            <a:headEnd/>
+                            <a:tailEnd/>
+                          </a:ln>
+                        </pic:spPr>
+                      </pic:pic>
+                    </a:graphicData>
+                  </a:graphic>
+                </wp:inline>
+              </w:drawing>
+            </w:r>
           </w:p>
         </w:tc>
       </w:tr>
     </w:tbl>
     <w:p/>
     <w:sectPr>
-      <w:footerReference w:type="default" r:id="rId28"/>
-      <w:headerReference w:type="first" r:id="rId29"/>
-      <w:footerReference w:type="first" r:id="rId30"/>
+      <w:footerReference w:type="default" r:id="rId31"/>
+      <w:headerReference w:type="first" r:id="rId32"/>
+      <w:footerReference w:type="first" r:id="rId33"/>
       <w:pgSz w:w="11906" w:h="16838"/>
-      <w:pgMar w:top="1620" w:right="1701" w:bottom="1260" w:left="1701" w:header="567" w:footer="307" w:gutter="0"/>
+      <w:pgMar w:top="1418" w:right="1701" w:bottom="1260" w:left="1701" w:header="567" w:footer="307" w:gutter="0"/>
       <w:cols w:space="708"/>
       <w:titlePg/>
       <w:docGrid w:linePitch="360"/>
@@ -10621,28 +10192,15 @@
         <w:tab w:val="right" w:pos="8460"/>
       </w:tabs>
     </w:pPr>
-    <w:proofErr w:type="spellStart"/>
     <w:r>
-      <w:t>Bg</w:t>
-    </w:r>
-    <w:proofErr w:type="spellEnd"/>
-    <w:r>
-      <w:t>/Km/</w:t>
-    </w:r>
-    <w:proofErr w:type="spellStart"/>
-    <w:r>
-      <w:t>Rc</w:t>
-    </w:r>
-    <w:proofErr w:type="spellEnd"/>
-    <w:r>
-      <w:t xml:space="preserve">, </w:t>
+      <w:t xml:space="preserve">Bg/Km/Rc, </w:t>
     </w:r>
     <w:fldSimple w:instr=" DATE \@ &quot;dd.MM.yyyy&quot; ">
       <w:r>
         <w:rPr>
           <w:noProof/>
         </w:rPr>
-        <w:t>12.01.2012</w:t>
+        <w:t>17.01.2012</w:t>
       </w:r>
     </w:fldSimple>
     <w:r>
@@ -10660,7 +10218,7 @@
         <w:rPr>
           <w:noProof/>
         </w:rPr>
-        <w:t>10</w:t>
+        <w:t>9</w:t>
       </w:r>
     </w:fldSimple>
     <w:r>
@@ -10706,28 +10264,15 @@
         <w:tab w:val="right" w:pos="8460"/>
       </w:tabs>
     </w:pPr>
-    <w:proofErr w:type="spellStart"/>
     <w:r>
-      <w:t>Bg</w:t>
-    </w:r>
-    <w:proofErr w:type="spellEnd"/>
-    <w:r>
-      <w:t>/Km/</w:t>
-    </w:r>
-    <w:proofErr w:type="spellStart"/>
-    <w:r>
-      <w:t>Rc</w:t>
-    </w:r>
-    <w:proofErr w:type="spellEnd"/>
-    <w:r>
-      <w:t xml:space="preserve">, </w:t>
+      <w:t xml:space="preserve">Bg/Km/Rc, </w:t>
     </w:r>
     <w:fldSimple w:instr=" DATE \@ &quot;dd.MM.yyyy&quot; ">
       <w:r>
         <w:rPr>
           <w:noProof/>
         </w:rPr>
-        <w:t>12.01.2012</w:t>
+        <w:t>17.01.2012</w:t>
       </w:r>
     </w:fldSimple>
     <w:r>
@@ -10822,15 +10367,7 @@
         <w:footnoteRef/>
       </w:r>
       <w:r>
-        <w:t xml:space="preserve"> </w:t>
-      </w:r>
-      <w:proofErr w:type="spellStart"/>
-      <w:r>
-        <w:t>SiardEdit</w:t>
-      </w:r>
-      <w:proofErr w:type="spellEnd"/>
-      <w:r>
-        <w:t xml:space="preserve"> ist Teil der SIARD Suite und wird vom Schweizerischen Bundesarchiv unentgeltlich zu Verf</w:t>
+        <w:t xml:space="preserve"> SiardEdit ist Teil der SIARD Suite und wird vom Schweizerischen Bundesarchiv unentgeltlich zu Verf</w:t>
       </w:r>
       <w:r>
         <w:t>ü</w:t>
@@ -10950,23 +10487,91 @@
         <w:footnoteRef/>
       </w:r>
       <w:r>
-        <w:t xml:space="preserve"> </w:t>
-      </w:r>
-      <w:proofErr w:type="spellStart"/>
-      <w:r>
-        <w:t>Bambalam</w:t>
-      </w:r>
-      <w:proofErr w:type="spellEnd"/>
-      <w:r>
-        <w:t xml:space="preserve"> PHP EXE Compiler/</w:t>
-      </w:r>
-      <w:proofErr w:type="spellStart"/>
-      <w:r>
-        <w:t>Embedder</w:t>
-      </w:r>
-      <w:proofErr w:type="spellEnd"/>
-      <w:r>
-        <w:t xml:space="preserve">:  </w:t>
+        <w:t xml:space="preserve"> Achtung, die Dateien im Ordner </w:t>
+      </w:r>
+      <w:r>
+        <w:rPr>
+          <w:rFonts w:ascii="Courier New" w:hAnsi="Courier New" w:cs="Courier New"/>
+          <w:b/>
+        </w:rPr>
+        <w:t>csvtest</w:t>
+      </w:r>
+      <w:r>
+        <w:t xml:space="preserve"> haben die Dateiendung </w:t>
+      </w:r>
+      <w:r>
+        <w:rPr>
+          <w:rFonts w:ascii="Courier New" w:hAnsi="Courier New" w:cs="Courier New"/>
+          <w:b/>
+        </w:rPr>
+        <w:t>.csv</w:t>
+      </w:r>
+      <w:r>
+        <w:t xml:space="preserve">, die Preference Datei </w:t>
+      </w:r>
+      <w:r>
+        <w:rPr>
+          <w:rFonts w:ascii="Courier New" w:hAnsi="Courier New" w:cs="Courier New"/>
+          <w:b/>
+        </w:rPr>
+        <w:t>pref</w:t>
+      </w:r>
+      <w:r>
+        <w:rPr>
+          <w:rFonts w:ascii="Courier New" w:hAnsi="Courier New" w:cs="Courier New"/>
+          <w:b/>
+        </w:rPr>
+        <w:t>e</w:t>
+      </w:r>
+      <w:r>
+        <w:rPr>
+          <w:rFonts w:ascii="Courier New" w:hAnsi="Courier New" w:cs="Courier New"/>
+          <w:b/>
+        </w:rPr>
+        <w:t>rence</w:t>
+      </w:r>
+      <w:r>
+        <w:rPr>
+          <w:rFonts w:ascii="Courier New" w:hAnsi="Courier New" w:cs="Courier New"/>
+          <w:b/>
+        </w:rPr>
+        <w:t>s</w:t>
+      </w:r>
+      <w:r>
+        <w:rPr>
+          <w:rFonts w:ascii="Courier New" w:hAnsi="Courier New" w:cs="Courier New"/>
+          <w:b/>
+        </w:rPr>
+        <w:t>.prefs</w:t>
+      </w:r>
+      <w:r>
+        <w:t xml:space="preserve"> muss in diesem Fall geändert oder </w:t>
+      </w:r>
+      <w:r>
+        <w:rPr>
+          <w:rFonts w:ascii="Courier New" w:hAnsi="Courier New" w:cs="Courier New"/>
+          <w:b/>
+        </w:rPr>
+        <w:t>csvtest/csvtest.prefs</w:t>
+      </w:r>
+      <w:r>
+        <w:t xml:space="preserve"> verwendet werden.</w:t>
+      </w:r>
+    </w:p>
+  </w:footnote>
+  <w:footnote w:id="7">
+    <w:p>
+      <w:pPr>
+        <w:pStyle w:val="Funotentext"/>
+      </w:pPr>
+      <w:r>
+        <w:rPr>
+          <w:rStyle w:val="Funotenzeichen"/>
+        </w:rPr>
+        <w:footnoteRef/>
+      </w:r>
+      <w:r>
+        <w:t xml:space="preserve"> Bambalam PHP EXE Compiler/Embedder:  </w:t>
       </w:r>
       <w:hyperlink r:id="rId4" w:history="1">
         <w:r>
@@ -10984,7 +10589,7 @@
       </w:r>
     </w:p>
   </w:footnote>
-  <w:footnote w:id="7">
+  <w:footnote w:id="8">
     <w:p>
       <w:pPr>
         <w:pStyle w:val="Funotentext"/>
@@ -11023,7 +10628,7 @@
       </w:r>
     </w:p>
   </w:footnote>
-  <w:footnote w:id="8">
+  <w:footnote w:id="9">
     <w:p>
       <w:pPr>
         <w:pStyle w:val="Funotentext"/>
@@ -11035,15 +10640,7 @@
         <w:footnoteRef/>
       </w:r>
       <w:r>
-        <w:t xml:space="preserve"> Das Einfassen der Felder in ein </w:t>
-      </w:r>
-      <w:proofErr w:type="spellStart"/>
-      <w:r>
-        <w:t>Zitatzeichen</w:t>
-      </w:r>
-      <w:proofErr w:type="spellEnd"/>
-      <w:r>
-        <w:t xml:space="preserve"> </w:t>
+        <w:t xml:space="preserve"> Das Einfassen der Felder in ein Zitatzeichen </w:t>
       </w:r>
       <w:r>
         <w:rPr>
@@ -11058,28 +10655,14 @@
         <w:rPr>
           <w:i/>
         </w:rPr>
-        <w:t>(</w:t>
-      </w:r>
-      <w:proofErr w:type="spellStart"/>
-      <w:r>
-        <w:rPr>
-          <w:i/>
-        </w:rPr>
-        <w:t>Column</w:t>
-      </w:r>
-      <w:proofErr w:type="spellEnd"/>
-      <w:r>
-        <w:rPr>
-          <w:i/>
-        </w:rPr>
-        <w:t xml:space="preserve"> Separator)</w:t>
+        <w:t>(Column Separator)</w:t>
       </w:r>
       <w:r>
         <w:t xml:space="preserve"> Teil des Feldinhaltes ist.</w:t>
       </w:r>
     </w:p>
   </w:footnote>
-  <w:footnote w:id="9">
+  <w:footnote w:id="10">
     <w:p>
       <w:pPr>
         <w:pStyle w:val="Funotentext"/>
@@ -11107,7 +10690,7 @@
       </w:r>
     </w:p>
   </w:footnote>
-  <w:footnote w:id="10">
+  <w:footnote w:id="11">
     <w:p>
       <w:pPr>
         <w:pStyle w:val="Funotentext"/>
@@ -11123,7 +10706,7 @@
       </w:r>
     </w:p>
   </w:footnote>
-  <w:footnote w:id="11">
+  <w:footnote w:id="12">
     <w:p>
       <w:pPr>
         <w:pStyle w:val="Funotentext"/>
@@ -11141,19 +10724,11 @@
         <w:t>s</w:t>
       </w:r>
       <w:r>
-        <w:t xml:space="preserve">zuschalten. Dann nämlich, wenn diese Spaltennamen nicht den SQL Namensvorgaben entsprechen und im Datenbank Schema durch </w:t>
-      </w:r>
-      <w:proofErr w:type="spellStart"/>
-      <w:r>
-        <w:t>Dummy</w:t>
-      </w:r>
-      <w:proofErr w:type="spellEnd"/>
-      <w:r>
-        <w:t>-Namen ersetzt worden sind.</w:t>
+        <w:t>zuschalten. Dann nämlich, wenn diese Spaltennamen nicht den SQL Namensvorgaben entsprechen und im Datenbank Schema durch Dummy-Namen ersetzt worden sind.</w:t>
       </w:r>
     </w:p>
   </w:footnote>
-  <w:footnote w:id="12">
+  <w:footnote w:id="13">
     <w:p>
       <w:pPr>
         <w:pStyle w:val="Funotentext"/>
@@ -11183,33 +10758,17 @@
         <w:t>ti</w:t>
       </w:r>
       <w:r>
-        <w:t xml:space="preserve">onsfelder, sie können leer gelassen werden und mit </w:t>
-      </w:r>
-      <w:proofErr w:type="spellStart"/>
-      <w:r>
-        <w:t>Siard</w:t>
-      </w:r>
-      <w:r>
-        <w:t>Edit</w:t>
-      </w:r>
-      <w:proofErr w:type="spellEnd"/>
-      <w:r>
-        <w:t xml:space="preserve"> bearbeitet </w:t>
-      </w:r>
-      <w:r>
-        <w:t xml:space="preserve">werden. OWNER und TIMESPAN sind ebenfalls </w:t>
-      </w:r>
-      <w:proofErr w:type="spellStart"/>
-      <w:r>
-        <w:t>archivische</w:t>
-      </w:r>
-      <w:proofErr w:type="spellEnd"/>
-      <w:r>
-        <w:t xml:space="preserve"> Informationsfelder, müssen aber Text enthalten.</w:t>
+        <w:t>onsfelder, sie können leer gelassen werden und mit Siard</w:t>
+      </w:r>
+      <w:r>
+        <w:t xml:space="preserve">Edit bearbeitet </w:t>
+      </w:r>
+      <w:r>
+        <w:t>werden. OWNER und TIMESPAN sind ebenfalls archivische Informationsfelder, müssen aber Text enthalten.</w:t>
       </w:r>
     </w:p>
   </w:footnote>
-  <w:footnote w:id="13">
+  <w:footnote w:id="14">
     <w:p>
       <w:pPr>
         <w:pStyle w:val="Funotentext"/>
@@ -11225,7 +10784,7 @@
       </w:r>
     </w:p>
   </w:footnote>
-  <w:footnote w:id="14">
+  <w:footnote w:id="15">
     <w:p>
       <w:pPr>
         <w:pStyle w:val="Funotentext"/>
@@ -11241,7 +10800,7 @@
       </w:r>
     </w:p>
   </w:footnote>
-  <w:footnote w:id="15">
+  <w:footnote w:id="16">
     <w:p>
       <w:pPr>
         <w:pStyle w:val="Funotentext"/>
@@ -11253,15 +10812,7 @@
         <w:footnoteRef/>
       </w:r>
       <w:r>
-        <w:t xml:space="preserve"> </w:t>
-      </w:r>
-      <w:proofErr w:type="spellStart"/>
-      <w:r>
-        <w:t>Uncodierte</w:t>
-      </w:r>
-      <w:proofErr w:type="spellEnd"/>
-      <w:r>
-        <w:t xml:space="preserve"> Signatur einer ZIP Datei (vier Byte 0x</w:t>
+        <w:t xml:space="preserve"> Uncodierte Signatur einer ZIP Datei (vier Byte 0x</w:t>
       </w:r>
       <w:r>
         <w:t>504B0304</w:t>
@@ -11271,7 +10822,7 @@
       </w:r>
     </w:p>
   </w:footnote>
-  <w:footnote w:id="16">
+  <w:footnote w:id="17">
     <w:p>
       <w:pPr>
         <w:pStyle w:val="Funotentext"/>
@@ -11289,21 +10840,7 @@
         <w:rPr>
           <w:lang w:val="en-US"/>
         </w:rPr>
-        <w:t xml:space="preserve"> Base64 </w:t>
-      </w:r>
-      <w:proofErr w:type="spellStart"/>
-      <w:r>
-        <w:rPr>
-          <w:lang w:val="en-US"/>
-        </w:rPr>
-        <w:t>codiert</w:t>
-      </w:r>
-      <w:proofErr w:type="spellEnd"/>
-      <w:r>
-        <w:rPr>
-          <w:lang w:val="en-US"/>
-        </w:rPr>
-        <w:t xml:space="preserve"> „This is an encoded string“</w:t>
+        <w:t xml:space="preserve"> Base64 codiert „This is an encoded string“</w:t>
       </w:r>
     </w:p>
   </w:footnote>
@@ -14684,7 +14221,7 @@
 </file>
 
 <file path=customXml/itemProps1.xml><?xml version="1.0" encoding="utf-8"?>
-<ds:datastoreItem xmlns:ds="http://schemas.openxmlformats.org/officeDocument/2006/customXml" ds:itemID="{D40EEE36-CBFB-4A91-91D9-7453ED04987A}">
+<ds:datastoreItem xmlns:ds="http://schemas.openxmlformats.org/officeDocument/2006/customXml" ds:itemID="{A58D38CE-B36E-4BD3-B897-27170F5C006C}">
   <ds:schemaRefs>
     <ds:schemaRef ds:uri="http://schemas.openxmlformats.org/officeDocument/2006/bibliography"/>
   </ds:schemaRefs>

</xml_diff>